<commit_message>
Izvestaji za trecu fazu
Izvestaji spremni za slanje
</commit_message>
<xml_diff>
--- a/3. faza/Log inspektora Luka Juskovic.docx
+++ b/3. faza/Log inspektora Luka Juskovic.docx
@@ -65,14 +65,12 @@
               </w:rPr>
               <w:br w:type="page"/>
             </w:r>
-            <w:proofErr w:type="gramStart"/>
             <w:r>
               <w:rPr>
                 <w:sz w:val="16"/>
               </w:rPr>
               <w:t>ETF  Beograd</w:t>
             </w:r>
-            <w:proofErr w:type="gramEnd"/>
           </w:p>
         </w:tc>
         <w:tc>
@@ -134,7 +132,6 @@
                 <w:sz w:val="18"/>
               </w:rPr>
             </w:pPr>
-            <w:proofErr w:type="gramStart"/>
             <w:r>
               <w:rPr>
                 <w:position w:val="6"/>
@@ -150,7 +147,6 @@
               </w:rPr>
               <w:t>1</w:t>
             </w:r>
-            <w:proofErr w:type="gramEnd"/>
             <w:r>
               <w:rPr>
                 <w:position w:val="6"/>
@@ -473,7 +469,13 @@
               <w:rPr>
                 <w:sz w:val="24"/>
               </w:rPr>
-              <w:t xml:space="preserve"> Luka Juskovic</w:t>
+              <w:t xml:space="preserve"> </w:t>
+            </w:r>
+            <w:r>
+              <w:rPr>
+                <w:sz w:val="24"/>
+              </w:rPr>
+              <w:t>(1-4)</w:t>
             </w:r>
             <w:r>
               <w:rPr>
@@ -926,14 +928,7 @@
               <w:rPr>
                 <w:sz w:val="24"/>
               </w:rPr>
-              <w:t>_</w:t>
-            </w:r>
-            <w:proofErr w:type="gramStart"/>
-            <w:r>
-              <w:rPr>
-                <w:sz w:val="24"/>
-              </w:rPr>
-              <w:t>_</w:t>
+              <w:t>__</w:t>
             </w:r>
             <w:r>
               <w:rPr>
@@ -945,14 +940,7 @@
               <w:rPr>
                 <w:sz w:val="24"/>
               </w:rPr>
-              <w:t xml:space="preserve"> Zapisnic</w:t>
-            </w:r>
-            <w:proofErr w:type="gramEnd"/>
-            <w:r>
-              <w:rPr>
-                <w:sz w:val="24"/>
-              </w:rPr>
-              <w:t>.</w:t>
+              <w:t xml:space="preserve"> Zapisnic.</w:t>
             </w:r>
             <w:r>
               <w:rPr>
@@ -5690,21 +5678,6 @@
 </file>
 
 <file path=customXml/item1.xml><?xml version="1.0" encoding="utf-8"?>
-<?mso-contentType ?>
-<FormTemplates xmlns="http://schemas.microsoft.com/sharepoint/v3/contenttype/forms">
-  <Display>DocumentLibraryForm</Display>
-  <Edit>DocumentLibraryForm</Edit>
-  <New>DocumentLibraryForm</New>
-</FormTemplates>
-</file>
-
-<file path=customXml/item2.xml><?xml version="1.0" encoding="utf-8"?>
-<p:properties xmlns:p="http://schemas.microsoft.com/office/2006/metadata/properties" xmlns:xsi="http://www.w3.org/2001/XMLSchema-instance" xmlns:pc="http://schemas.microsoft.com/office/infopath/2007/PartnerControls">
-  <documentManagement/>
-</p:properties>
-</file>
-
-<file path=customXml/item3.xml><?xml version="1.0" encoding="utf-8"?>
 <ct:contentTypeSchema xmlns:ct="http://schemas.microsoft.com/office/2006/metadata/contentType" xmlns:ma="http://schemas.microsoft.com/office/2006/metadata/properties/metaAttributes" ct:_="" ma:_="" ma:contentTypeName="Document" ma:contentTypeID="0x0101007B75C321616C2B4E9FA2F3A5A8EDA58F" ma:contentTypeVersion="7" ma:contentTypeDescription="Create a new document." ma:contentTypeScope="" ma:versionID="213fd1a14f84730c3100594dcc372035">
   <xsd:schema xmlns:xsd="http://www.w3.org/2001/XMLSchema" xmlns:xs="http://www.w3.org/2001/XMLSchema" xmlns:p="http://schemas.microsoft.com/office/2006/metadata/properties" xmlns:ns2="1888d61d-8922-4f29-8795-6e3910bb8f0d" targetNamespace="http://schemas.microsoft.com/office/2006/metadata/properties" ma:root="true" ma:fieldsID="0d6389466aaa8204c09c73493965efda" ns2:_="">
     <xsd:import namespace="1888d61d-8922-4f29-8795-6e3910bb8f0d"/>
@@ -5868,24 +5841,22 @@
 </ct:contentTypeSchema>
 </file>
 
-<file path=customXml/itemProps1.xml><?xml version="1.0" encoding="utf-8"?>
-<ds:datastoreItem xmlns:ds="http://schemas.openxmlformats.org/officeDocument/2006/customXml" ds:itemID="{66869368-100B-4454-B305-070A35F0A6B6}">
-  <ds:schemaRefs>
-    <ds:schemaRef ds:uri="http://schemas.microsoft.com/sharepoint/v3/contenttype/forms"/>
-  </ds:schemaRefs>
-</ds:datastoreItem>
+<file path=customXml/item2.xml><?xml version="1.0" encoding="utf-8"?>
+<p:properties xmlns:p="http://schemas.microsoft.com/office/2006/metadata/properties" xmlns:xsi="http://www.w3.org/2001/XMLSchema-instance" xmlns:pc="http://schemas.microsoft.com/office/infopath/2007/PartnerControls">
+  <documentManagement/>
+</p:properties>
 </file>
 
-<file path=customXml/itemProps2.xml><?xml version="1.0" encoding="utf-8"?>
-<ds:datastoreItem xmlns:ds="http://schemas.openxmlformats.org/officeDocument/2006/customXml" ds:itemID="{88A42F3E-5B50-4FFD-9BB4-AA8663C90818}">
-  <ds:schemaRefs>
-    <ds:schemaRef ds:uri="http://schemas.microsoft.com/office/2006/metadata/properties"/>
-    <ds:schemaRef ds:uri="http://schemas.microsoft.com/office/infopath/2007/PartnerControls"/>
-  </ds:schemaRefs>
-</ds:datastoreItem>
+<file path=customXml/item3.xml><?xml version="1.0" encoding="utf-8"?>
+<?mso-contentType ?>
+<FormTemplates xmlns="http://schemas.microsoft.com/sharepoint/v3/contenttype/forms">
+  <Display>DocumentLibraryForm</Display>
+  <Edit>DocumentLibraryForm</Edit>
+  <New>DocumentLibraryForm</New>
+</FormTemplates>
 </file>
 
-<file path=customXml/itemProps3.xml><?xml version="1.0" encoding="utf-8"?>
+<file path=customXml/itemProps1.xml><?xml version="1.0" encoding="utf-8"?>
 <ds:datastoreItem xmlns:ds="http://schemas.openxmlformats.org/officeDocument/2006/customXml" ds:itemID="{E2B3BF3A-28B7-4A5B-9B3D-4E58D313ABB2}">
   <ds:schemaRefs>
     <ds:schemaRef ds:uri="http://schemas.microsoft.com/office/2006/metadata/contentType"/>
@@ -5901,4 +5872,21 @@
     <ds:schemaRef ds:uri="http://schemas.microsoft.com/internal/obd"/>
   </ds:schemaRefs>
 </ds:datastoreItem>
+</file>
+
+<file path=customXml/itemProps2.xml><?xml version="1.0" encoding="utf-8"?>
+<ds:datastoreItem xmlns:ds="http://schemas.openxmlformats.org/officeDocument/2006/customXml" ds:itemID="{88A42F3E-5B50-4FFD-9BB4-AA8663C90818}">
+  <ds:schemaRefs>
+    <ds:schemaRef ds:uri="http://schemas.microsoft.com/office/2006/metadata/properties"/>
+    <ds:schemaRef ds:uri="http://schemas.microsoft.com/office/infopath/2007/PartnerControls"/>
+  </ds:schemaRefs>
+</ds:datastoreItem>
+</file>
+
+<file path=customXml/itemProps3.xml><?xml version="1.0" encoding="utf-8"?>
+<ds:datastoreItem xmlns:ds="http://schemas.openxmlformats.org/officeDocument/2006/customXml" ds:itemID="{66869368-100B-4454-B305-070A35F0A6B6}">
+  <ds:schemaRefs>
+    <ds:schemaRef ds:uri="http://schemas.microsoft.com/sharepoint/v3/contenttype/forms"/>
+  </ds:schemaRefs>
+</ds:datastoreItem>
 </file>
</xml_diff>